<commit_message>
Added notes of what changes we're made today.
</commit_message>
<xml_diff>
--- a/Notes.docx
+++ b/Notes.docx
@@ -3,60 +3,301 @@
 <w:document xmlns:wpc="http://schemas.microsoft.com/office/word/2010/wordprocessingCanvas" xmlns:mc="http://schemas.openxmlformats.org/markup-compatibility/2006" xmlns:o="urn:schemas-microsoft-com:office:office" xmlns:r="http://schemas.openxmlformats.org/officeDocument/2006/relationships" xmlns:m="http://schemas.openxmlformats.org/officeDocument/2006/math" xmlns:v="urn:schemas-microsoft-com:vml" xmlns:wp14="http://schemas.microsoft.com/office/word/2010/wordprocessingDrawing" xmlns:wp="http://schemas.openxmlformats.org/drawingml/2006/wordprocessingDrawing" xmlns:w10="urn:schemas-microsoft-com:office:word" xmlns:w="http://schemas.openxmlformats.org/wordprocessingml/2006/main" xmlns:w14="http://schemas.microsoft.com/office/word/2010/wordml" xmlns:w15="http://schemas.microsoft.com/office/word/2012/wordml" xmlns:wpg="http://schemas.microsoft.com/office/word/2010/wordprocessingGroup" xmlns:wpi="http://schemas.microsoft.com/office/word/2010/wordprocessingInk" xmlns:wne="http://schemas.microsoft.com/office/word/2006/wordml" xmlns:wps="http://schemas.microsoft.com/office/word/2010/wordprocessingShape" mc:Ignorable="w14 w15 wp14">
   <w:body>
     <w:p>
-      <w:proofErr w:type="spellStart"/>
-      <w:r>
+      <w:pPr>
         <w:rPr>
           <w:sz w:val="21"/>
           <w:szCs w:val="21"/>
           <w:shd w:val="clear" w:color="auto" w:fill="FAFAFA"/>
         </w:rPr>
-        <w:t>AddSensor</w:t>
-      </w:r>
-      <w:proofErr w:type="spellEnd"/>
+      </w:pPr>
+      <w:proofErr w:type="spellStart"/>
       <w:r>
         <w:rPr>
           <w:sz w:val="21"/>
           <w:szCs w:val="21"/>
           <w:shd w:val="clear" w:color="auto" w:fill="FAFAFA"/>
         </w:rPr>
-        <w:t xml:space="preserve"> - </w:t>
-      </w:r>
-      <w:proofErr w:type="spellStart"/>
+        <w:t>AddSensor</w:t>
+      </w:r>
+      <w:proofErr w:type="spellEnd"/>
       <w:r>
         <w:rPr>
           <w:sz w:val="21"/>
           <w:szCs w:val="21"/>
           <w:shd w:val="clear" w:color="auto" w:fill="FAFAFA"/>
         </w:rPr>
-        <w:t>FieldStation</w:t>
-      </w:r>
-      <w:proofErr w:type="spellEnd"/>
+        <w:t xml:space="preserve"> - </w:t>
+      </w:r>
+      <w:proofErr w:type="spellStart"/>
       <w:r>
         <w:rPr>
           <w:sz w:val="21"/>
           <w:szCs w:val="21"/>
           <w:shd w:val="clear" w:color="auto" w:fill="FAFAFA"/>
         </w:rPr>
-        <w:t xml:space="preserve"> </w:t>
-      </w:r>
-      <w:r>
-        <w:rPr>
-          <w:sz w:val="21"/>
-          <w:szCs w:val="21"/>
-        </w:rPr>
-        <w:br/>
-      </w:r>
+        <w:t>FieldStation</w:t>
+      </w:r>
+      <w:proofErr w:type="spellEnd"/>
       <w:r>
         <w:rPr>
           <w:sz w:val="21"/>
           <w:szCs w:val="21"/>
           <w:shd w:val="clear" w:color="auto" w:fill="FAFAFA"/>
         </w:rPr>
+        <w:t xml:space="preserve"> </w:t>
+      </w:r>
+      <w:r>
+        <w:rPr>
+          <w:sz w:val="21"/>
+          <w:szCs w:val="21"/>
+        </w:rPr>
+        <w:br/>
+      </w:r>
+      <w:r>
+        <w:rPr>
+          <w:sz w:val="21"/>
+          <w:szCs w:val="21"/>
+          <w:shd w:val="clear" w:color="auto" w:fill="FAFAFA"/>
+        </w:rPr>
         <w:t>Function takes three strings, however class diagram for sensor is missing units in constructor.</w:t>
+      </w:r>
+    </w:p>
+    <w:p>
+      <w:pPr>
+        <w:rPr>
+          <w:sz w:val="21"/>
+          <w:szCs w:val="21"/>
+          <w:shd w:val="clear" w:color="auto" w:fill="FAFAFA"/>
+        </w:rPr>
+      </w:pPr>
+    </w:p>
+    <w:p>
+      <w:r>
+        <w:t xml:space="preserve">The </w:t>
+      </w:r>
+      <w:proofErr w:type="spellStart"/>
+      <w:r>
+        <w:t>authenticatUser</w:t>
+      </w:r>
+      <w:proofErr w:type="spellEnd"/>
+      <w:r>
+        <w:t xml:space="preserve"> function in the server returns a vector of </w:t>
+      </w:r>
+      <w:proofErr w:type="spellStart"/>
+      <w:r>
+        <w:t>FieldStations</w:t>
+      </w:r>
+      <w:proofErr w:type="spellEnd"/>
+      <w:r>
+        <w:t xml:space="preserve">. We have changed this to return a Boolean and created another function called </w:t>
+      </w:r>
+      <w:proofErr w:type="spellStart"/>
+      <w:r>
+        <w:t>getUserFieldStations</w:t>
+      </w:r>
+      <w:proofErr w:type="spellEnd"/>
+      <w:r>
+        <w:t xml:space="preserve"> which will get th</w:t>
+      </w:r>
+      <w:r>
+        <w:t>e field stations for that user.</w:t>
+      </w:r>
+    </w:p>
+    <w:p/>
+    <w:p>
+      <w:r>
+        <w:t>Add</w:t>
+      </w:r>
+      <w:r>
+        <w:t>ed Vector&lt;</w:t>
+      </w:r>
+      <w:proofErr w:type="spellStart"/>
+      <w:r>
+        <w:t>SensorData</w:t>
+      </w:r>
+      <w:proofErr w:type="spellEnd"/>
+      <w:r>
+        <w:t xml:space="preserve">&gt; to </w:t>
+      </w:r>
+      <w:proofErr w:type="spellStart"/>
+      <w:r>
+        <w:t>HistoricalData</w:t>
+      </w:r>
+      <w:proofErr w:type="spellEnd"/>
+    </w:p>
+    <w:p/>
+    <w:p>
+      <w:r>
+        <w:rPr>
+          <w:strike/>
+        </w:rPr>
+        <w:t xml:space="preserve">Changed </w:t>
+      </w:r>
+      <w:proofErr w:type="spellStart"/>
+      <w:r>
+        <w:rPr>
+          <w:strike/>
+        </w:rPr>
+        <w:t>addData</w:t>
+      </w:r>
+      <w:proofErr w:type="spellEnd"/>
+      <w:r>
+        <w:rPr>
+          <w:strike/>
+        </w:rPr>
+        <w:t xml:space="preserve"> in the server to take a string of </w:t>
+      </w:r>
+      <w:proofErr w:type="spellStart"/>
+      <w:r>
+        <w:rPr>
+          <w:strike/>
+        </w:rPr>
+        <w:t>FieldStationID</w:t>
+      </w:r>
+      <w:proofErr w:type="spellEnd"/>
+      <w:r>
+        <w:rPr>
+          <w:strike/>
+        </w:rPr>
+        <w:t xml:space="preserve"> so that it can be added as the key of the historical data. </w:t>
+      </w:r>
+    </w:p>
+    <w:p/>
+    <w:p>
+      <w:r>
+        <w:t xml:space="preserve">Added </w:t>
+      </w:r>
+      <w:proofErr w:type="spellStart"/>
+      <w:r>
+        <w:t>getID</w:t>
+      </w:r>
+      <w:proofErr w:type="spellEnd"/>
+      <w:r>
+        <w:t xml:space="preserve"> into field station to be able to access the private id</w:t>
+      </w:r>
+      <w:r>
+        <w:t xml:space="preserve"> </w:t>
+      </w:r>
+    </w:p>
+    <w:p>
+      <w:r>
+        <w:t xml:space="preserve">Added </w:t>
+      </w:r>
+      <w:proofErr w:type="spellStart"/>
+      <w:r>
+        <w:t>getID</w:t>
+      </w:r>
+      <w:proofErr w:type="spellEnd"/>
+      <w:r>
+        <w:t xml:space="preserve"> into </w:t>
+      </w:r>
+      <w:r>
+        <w:t>sensor</w:t>
+      </w:r>
+      <w:r>
+        <w:t xml:space="preserve"> to be able to access the private id</w:t>
       </w:r>
       <w:bookmarkStart w:id="0" w:name="_GoBack"/>
       <w:bookmarkEnd w:id="0"/>
     </w:p>
+    <w:p/>
+    <w:p>
+      <w:r>
+        <w:t xml:space="preserve">Changed </w:t>
+      </w:r>
+      <w:proofErr w:type="spellStart"/>
+      <w:r>
+        <w:t>addSensor</w:t>
+      </w:r>
+      <w:proofErr w:type="spellEnd"/>
+      <w:r>
+        <w:t xml:space="preserve"> to have an extra </w:t>
+      </w:r>
+      <w:proofErr w:type="spellStart"/>
+      <w:r>
+        <w:t>int</w:t>
+      </w:r>
+      <w:proofErr w:type="spellEnd"/>
+      <w:r>
+        <w:t xml:space="preserve"> to take interval time for setting up a new sensor in both Server and </w:t>
+      </w:r>
+      <w:proofErr w:type="spellStart"/>
+      <w:r>
+        <w:t>FieldStation</w:t>
+      </w:r>
+      <w:proofErr w:type="spellEnd"/>
+      <w:r>
+        <w:t>.</w:t>
+      </w:r>
+    </w:p>
+    <w:p/>
+    <w:p>
+      <w:r>
+        <w:t>Added units into Sensor.</w:t>
+      </w:r>
+    </w:p>
+    <w:p/>
+    <w:p>
+      <w:r>
+        <w:t>Changes vector&lt;Sensor&gt; to set of sensors within the field station.</w:t>
+      </w:r>
+    </w:p>
+    <w:p/>
+    <w:p>
+      <w:proofErr w:type="spellStart"/>
+      <w:r>
+        <w:t>CreateFieldStation</w:t>
+      </w:r>
+      <w:proofErr w:type="spellEnd"/>
+      <w:r>
+        <w:t xml:space="preserve"> on the server changed to take two strings, one for id and one for name to create the field station. </w:t>
+      </w:r>
+    </w:p>
+    <w:p/>
+    <w:p>
+      <w:r>
+        <w:t xml:space="preserve">Server </w:t>
+      </w:r>
+      <w:proofErr w:type="spellStart"/>
+      <w:r>
+        <w:t>AddData</w:t>
+      </w:r>
+      <w:proofErr w:type="spellEnd"/>
+      <w:r>
+        <w:t xml:space="preserve"> now takes another string </w:t>
+      </w:r>
+      <w:proofErr w:type="spellStart"/>
+      <w:r>
+        <w:t>fieldStationId</w:t>
+      </w:r>
+      <w:proofErr w:type="spellEnd"/>
+      <w:r>
+        <w:t xml:space="preserve"> to get the correct historical data.</w:t>
+      </w:r>
+    </w:p>
+    <w:p/>
+    <w:p>
+      <w:r>
+        <w:t xml:space="preserve">Added </w:t>
+      </w:r>
+      <w:proofErr w:type="spellStart"/>
+      <w:r>
+        <w:t>getSensor</w:t>
+      </w:r>
+      <w:proofErr w:type="spellEnd"/>
+      <w:r>
+        <w:t xml:space="preserve"> to </w:t>
+      </w:r>
+      <w:proofErr w:type="spellStart"/>
+      <w:r>
+        <w:t>setOfSensors</w:t>
+      </w:r>
+      <w:proofErr w:type="spellEnd"/>
+      <w:r>
+        <w:t xml:space="preserve"> so we can get the sensor that we need to remove.</w:t>
+      </w:r>
+    </w:p>
+    <w:p/>
     <w:sectPr>
       <w:pgSz w:w="11906" w:h="16838"/>
       <w:pgMar w:top="1440" w:right="1440" w:bottom="1440" w:left="1440" w:header="708" w:footer="708" w:gutter="0"/>

</xml_diff>

<commit_message>
Add sensor to field stations
</commit_message>
<xml_diff>
--- a/Notes.docx
+++ b/Notes.docx
@@ -189,113 +189,155 @@
       </w:r>
       <w:proofErr w:type="spellEnd"/>
       <w:r>
-        <w:t xml:space="preserve"> into </w:t>
-      </w:r>
-      <w:r>
-        <w:t>sensor</w:t>
-      </w:r>
-      <w:r>
-        <w:t xml:space="preserve"> to be able to access the private id</w:t>
-      </w:r>
+        <w:t xml:space="preserve"> into sensor to be able to access the private id</w:t>
+      </w:r>
+    </w:p>
+    <w:p/>
+    <w:p>
+      <w:r>
+        <w:t xml:space="preserve">Changed </w:t>
+      </w:r>
+      <w:proofErr w:type="spellStart"/>
+      <w:r>
+        <w:t>addSensor</w:t>
+      </w:r>
+      <w:proofErr w:type="spellEnd"/>
+      <w:r>
+        <w:t xml:space="preserve"> to have an extra </w:t>
+      </w:r>
+      <w:proofErr w:type="spellStart"/>
+      <w:r>
+        <w:t>int</w:t>
+      </w:r>
+      <w:proofErr w:type="spellEnd"/>
+      <w:r>
+        <w:t xml:space="preserve"> to take interval time for setting up a new sensor in both Server and </w:t>
+      </w:r>
+      <w:proofErr w:type="spellStart"/>
+      <w:r>
+        <w:t>FieldStation</w:t>
+      </w:r>
+      <w:proofErr w:type="spellEnd"/>
+      <w:r>
+        <w:t>.</w:t>
+      </w:r>
+    </w:p>
+    <w:p/>
+    <w:p>
+      <w:r>
+        <w:t>Added units into Sensor.</w:t>
+      </w:r>
+    </w:p>
+    <w:p/>
+    <w:p>
+      <w:r>
+        <w:t>Changes vector&lt;Sensor&gt; to set of sensors within the field station.</w:t>
+      </w:r>
+    </w:p>
+    <w:p/>
+    <w:p>
+      <w:proofErr w:type="spellStart"/>
+      <w:r>
+        <w:t>CreateFieldStation</w:t>
+      </w:r>
+      <w:proofErr w:type="spellEnd"/>
+      <w:r>
+        <w:t xml:space="preserve"> on the server changed to take two strings, one for id and one for name to create the field station. </w:t>
+      </w:r>
+    </w:p>
+    <w:p/>
+    <w:p>
+      <w:r>
+        <w:t xml:space="preserve">Server </w:t>
+      </w:r>
+      <w:proofErr w:type="spellStart"/>
+      <w:r>
+        <w:t>AddData</w:t>
+      </w:r>
+      <w:proofErr w:type="spellEnd"/>
+      <w:r>
+        <w:t xml:space="preserve"> now takes another string </w:t>
+      </w:r>
+      <w:proofErr w:type="spellStart"/>
+      <w:r>
+        <w:t>fieldStationId</w:t>
+      </w:r>
+      <w:proofErr w:type="spellEnd"/>
+      <w:r>
+        <w:t xml:space="preserve"> to get the correct historical data.</w:t>
+      </w:r>
+    </w:p>
+    <w:p/>
+    <w:p>
+      <w:r>
+        <w:t xml:space="preserve">Added </w:t>
+      </w:r>
+      <w:proofErr w:type="spellStart"/>
+      <w:r>
+        <w:t>getSensor</w:t>
+      </w:r>
+      <w:proofErr w:type="spellEnd"/>
+      <w:r>
+        <w:t xml:space="preserve"> to </w:t>
+      </w:r>
+      <w:proofErr w:type="spellStart"/>
+      <w:r>
+        <w:t>setOfSensors</w:t>
+      </w:r>
+      <w:proofErr w:type="spellEnd"/>
+      <w:r>
+        <w:t xml:space="preserve"> so we can get the sensor that we need to remove.</w:t>
+      </w:r>
+    </w:p>
+    <w:p/>
+    <w:p/>
+    <w:p/>
+    <w:p/>
+    <w:p/>
+    <w:p>
+      <w:pPr>
+        <w:rPr>
+          <w:strike/>
+        </w:rPr>
+      </w:pPr>
+      <w:r>
+        <w:rPr>
+          <w:strike/>
+        </w:rPr>
+        <w:lastRenderedPageBreak/>
+        <w:t>Login doesn’t load the field stations any more. The login will set the current user and then navigate to the next screen, where the field stations will be re</w:t>
+      </w:r>
+      <w:r>
+        <w:rPr>
+          <w:strike/>
+        </w:rPr>
+        <w:t xml:space="preserve">trieved from the current user. </w:t>
+      </w:r>
+    </w:p>
+    <w:p>
+      <w:pPr>
+        <w:rPr>
+          <w:strike/>
+        </w:rPr>
+      </w:pPr>
+    </w:p>
+    <w:p>
+      <w:r>
+        <w:t xml:space="preserve">Added </w:t>
+      </w:r>
+      <w:proofErr w:type="spellStart"/>
+      <w:r>
+        <w:t>displayManagerScreen</w:t>
+      </w:r>
+      <w:proofErr w:type="spellEnd"/>
+      <w:r>
+        <w:t xml:space="preserve"> to user interface to load the screen after login</w:t>
+      </w:r>
+    </w:p>
+    <w:p/>
+    <w:p>
       <w:bookmarkStart w:id="0" w:name="_GoBack"/>
       <w:bookmarkEnd w:id="0"/>
-    </w:p>
-    <w:p/>
-    <w:p>
-      <w:r>
-        <w:t xml:space="preserve">Changed </w:t>
-      </w:r>
-      <w:proofErr w:type="spellStart"/>
-      <w:r>
-        <w:t>addSensor</w:t>
-      </w:r>
-      <w:proofErr w:type="spellEnd"/>
-      <w:r>
-        <w:t xml:space="preserve"> to have an extra </w:t>
-      </w:r>
-      <w:proofErr w:type="spellStart"/>
-      <w:r>
-        <w:t>int</w:t>
-      </w:r>
-      <w:proofErr w:type="spellEnd"/>
-      <w:r>
-        <w:t xml:space="preserve"> to take interval time for setting up a new sensor in both Server and </w:t>
-      </w:r>
-      <w:proofErr w:type="spellStart"/>
-      <w:r>
-        <w:t>FieldStation</w:t>
-      </w:r>
-      <w:proofErr w:type="spellEnd"/>
-      <w:r>
-        <w:t>.</w:t>
-      </w:r>
-    </w:p>
-    <w:p/>
-    <w:p>
-      <w:r>
-        <w:t>Added units into Sensor.</w:t>
-      </w:r>
-    </w:p>
-    <w:p/>
-    <w:p>
-      <w:r>
-        <w:t>Changes vector&lt;Sensor&gt; to set of sensors within the field station.</w:t>
-      </w:r>
-    </w:p>
-    <w:p/>
-    <w:p>
-      <w:proofErr w:type="spellStart"/>
-      <w:r>
-        <w:t>CreateFieldStation</w:t>
-      </w:r>
-      <w:proofErr w:type="spellEnd"/>
-      <w:r>
-        <w:t xml:space="preserve"> on the server changed to take two strings, one for id and one for name to create the field station. </w:t>
-      </w:r>
-    </w:p>
-    <w:p/>
-    <w:p>
-      <w:r>
-        <w:t xml:space="preserve">Server </w:t>
-      </w:r>
-      <w:proofErr w:type="spellStart"/>
-      <w:r>
-        <w:t>AddData</w:t>
-      </w:r>
-      <w:proofErr w:type="spellEnd"/>
-      <w:r>
-        <w:t xml:space="preserve"> now takes another string </w:t>
-      </w:r>
-      <w:proofErr w:type="spellStart"/>
-      <w:r>
-        <w:t>fieldStationId</w:t>
-      </w:r>
-      <w:proofErr w:type="spellEnd"/>
-      <w:r>
-        <w:t xml:space="preserve"> to get the correct historical data.</w:t>
-      </w:r>
-    </w:p>
-    <w:p/>
-    <w:p>
-      <w:r>
-        <w:t xml:space="preserve">Added </w:t>
-      </w:r>
-      <w:proofErr w:type="spellStart"/>
-      <w:r>
-        <w:t>getSensor</w:t>
-      </w:r>
-      <w:proofErr w:type="spellEnd"/>
-      <w:r>
-        <w:t xml:space="preserve"> to </w:t>
-      </w:r>
-      <w:proofErr w:type="spellStart"/>
-      <w:r>
-        <w:t>setOfSensors</w:t>
-      </w:r>
-      <w:proofErr w:type="spellEnd"/>
-      <w:r>
-        <w:t xml:space="preserve"> so we can get the sensor that we need to remove.</w:t>
-      </w:r>
     </w:p>
     <w:p/>
     <w:sectPr>

</xml_diff>

<commit_message>
Loading the server works. Clearing sensor page.
</commit_message>
<xml_diff>
--- a/Notes.docx
+++ b/Notes.docx
@@ -10,42 +10,94 @@
           <w:shd w:val="clear" w:color="auto" w:fill="FAFAFA"/>
         </w:rPr>
       </w:pPr>
+      <w:proofErr w:type="spellStart"/>
       <w:r>
         <w:rPr>
           <w:sz w:val="21"/>
           <w:szCs w:val="21"/>
           <w:shd w:val="clear" w:color="auto" w:fill="FAFAFA"/>
         </w:rPr>
-        <w:t xml:space="preserve">AddSensor - FieldStation </w:t>
-      </w:r>
-      <w:r>
-        <w:rPr>
-          <w:sz w:val="21"/>
-          <w:szCs w:val="21"/>
-        </w:rPr>
-        <w:br/>
-      </w:r>
+        <w:t>AddSensor</w:t>
+      </w:r>
+      <w:proofErr w:type="spellEnd"/>
       <w:r>
         <w:rPr>
           <w:sz w:val="21"/>
           <w:szCs w:val="21"/>
           <w:shd w:val="clear" w:color="auto" w:fill="FAFAFA"/>
         </w:rPr>
-        <w:t>Function takes three strings, however class diagram for sensor is missing units in constructor.</w:t>
-      </w:r>
-    </w:p>
-    <w:p>
-      <w:pPr>
+        <w:t xml:space="preserve"> - </w:t>
+      </w:r>
+      <w:proofErr w:type="spellStart"/>
+      <w:r>
         <w:rPr>
           <w:sz w:val="21"/>
           <w:szCs w:val="21"/>
           <w:shd w:val="clear" w:color="auto" w:fill="FAFAFA"/>
         </w:rPr>
+        <w:t>FieldStation</w:t>
+      </w:r>
+      <w:proofErr w:type="spellEnd"/>
+      <w:r>
+        <w:rPr>
+          <w:sz w:val="21"/>
+          <w:szCs w:val="21"/>
+          <w:shd w:val="clear" w:color="auto" w:fill="FAFAFA"/>
+        </w:rPr>
+        <w:t xml:space="preserve"> </w:t>
+      </w:r>
+      <w:r>
+        <w:rPr>
+          <w:sz w:val="21"/>
+          <w:szCs w:val="21"/>
+        </w:rPr>
+        <w:br/>
+      </w:r>
+      <w:r>
+        <w:rPr>
+          <w:sz w:val="21"/>
+          <w:szCs w:val="21"/>
+          <w:shd w:val="clear" w:color="auto" w:fill="FAFAFA"/>
+        </w:rPr>
+        <w:t>Function takes three strings, however class diagram for sensor is missing units in constructor.</w:t>
+      </w:r>
+    </w:p>
+    <w:p>
+      <w:pPr>
+        <w:rPr>
+          <w:sz w:val="21"/>
+          <w:szCs w:val="21"/>
+          <w:shd w:val="clear" w:color="auto" w:fill="FAFAFA"/>
+        </w:rPr>
       </w:pPr>
     </w:p>
     <w:p>
       <w:r>
-        <w:t>The authenticatUser function in the server returns a vector of FieldStations. We have changed this to return a Boolean and created another function called getUserFieldStations which will get th</w:t>
+        <w:t xml:space="preserve">The </w:t>
+      </w:r>
+      <w:proofErr w:type="spellStart"/>
+      <w:r>
+        <w:t>authenticatUser</w:t>
+      </w:r>
+      <w:proofErr w:type="spellEnd"/>
+      <w:r>
+        <w:t xml:space="preserve"> function in the server returns a vector of </w:t>
+      </w:r>
+      <w:proofErr w:type="spellStart"/>
+      <w:r>
+        <w:t>FieldStations</w:t>
+      </w:r>
+      <w:proofErr w:type="spellEnd"/>
+      <w:r>
+        <w:t xml:space="preserve">. We have changed this to return a Boolean and created another function called </w:t>
+      </w:r>
+      <w:proofErr w:type="spellStart"/>
+      <w:r>
+        <w:t>getUserFieldStations</w:t>
+      </w:r>
+      <w:proofErr w:type="spellEnd"/>
+      <w:r>
+        <w:t xml:space="preserve"> which will get th</w:t>
       </w:r>
       <w:r>
         <w:t>e field stations for that user.</w:t>
@@ -57,8 +109,21 @@
         <w:t>Add</w:t>
       </w:r>
       <w:r>
-        <w:t>ed Vector&lt;SensorData&gt; to HistoricalData</w:t>
-      </w:r>
+        <w:t>ed Vector&lt;</w:t>
+      </w:r>
+      <w:proofErr w:type="spellStart"/>
+      <w:r>
+        <w:t>SensorData</w:t>
+      </w:r>
+      <w:proofErr w:type="spellEnd"/>
+      <w:r>
+        <w:t xml:space="preserve">&gt; to </w:t>
+      </w:r>
+      <w:proofErr w:type="spellStart"/>
+      <w:r>
+        <w:t>HistoricalData</w:t>
+      </w:r>
+      <w:proofErr w:type="spellEnd"/>
     </w:p>
     <w:p/>
     <w:p>
@@ -66,13 +131,49 @@
         <w:rPr>
           <w:strike/>
         </w:rPr>
-        <w:t xml:space="preserve">Changed addData in the server to take a string of FieldStationID so that it can be added as the key of the historical data. </w:t>
-      </w:r>
-    </w:p>
-    <w:p/>
-    <w:p>
-      <w:r>
-        <w:t>Added getID into field station to be able to access the private id</w:t>
+        <w:t xml:space="preserve">Changed </w:t>
+      </w:r>
+      <w:proofErr w:type="spellStart"/>
+      <w:r>
+        <w:rPr>
+          <w:strike/>
+        </w:rPr>
+        <w:t>addData</w:t>
+      </w:r>
+      <w:proofErr w:type="spellEnd"/>
+      <w:r>
+        <w:rPr>
+          <w:strike/>
+        </w:rPr>
+        <w:t xml:space="preserve"> in the server to take a string of </w:t>
+      </w:r>
+      <w:proofErr w:type="spellStart"/>
+      <w:r>
+        <w:rPr>
+          <w:strike/>
+        </w:rPr>
+        <w:t>FieldStationID</w:t>
+      </w:r>
+      <w:proofErr w:type="spellEnd"/>
+      <w:r>
+        <w:rPr>
+          <w:strike/>
+        </w:rPr>
+        <w:t xml:space="preserve"> so that it can be added as the key of the historical data. </w:t>
+      </w:r>
+    </w:p>
+    <w:p/>
+    <w:p>
+      <w:r>
+        <w:t xml:space="preserve">Added </w:t>
+      </w:r>
+      <w:proofErr w:type="spellStart"/>
+      <w:r>
+        <w:t>getID</w:t>
+      </w:r>
+      <w:proofErr w:type="spellEnd"/>
+      <w:r>
+        <w:t xml:space="preserve"> into field station to be able to access the private id</w:t>
       </w:r>
       <w:r>
         <w:t xml:space="preserve"> </w:t>
@@ -80,13 +181,45 @@
     </w:p>
     <w:p>
       <w:r>
-        <w:t>Added getID into sensor to be able to access the private id</w:t>
-      </w:r>
-    </w:p>
-    <w:p/>
-    <w:p>
-      <w:r>
-        <w:t>Changed addSensor to have an extra int to take interval time for setting up a new sensor in both Server and FieldStation.</w:t>
+        <w:t xml:space="preserve">Added </w:t>
+      </w:r>
+      <w:proofErr w:type="spellStart"/>
+      <w:r>
+        <w:t>getID</w:t>
+      </w:r>
+      <w:proofErr w:type="spellEnd"/>
+      <w:r>
+        <w:t xml:space="preserve"> into sensor to be able to access the private id</w:t>
+      </w:r>
+    </w:p>
+    <w:p/>
+    <w:p>
+      <w:r>
+        <w:t xml:space="preserve">Changed </w:t>
+      </w:r>
+      <w:proofErr w:type="spellStart"/>
+      <w:r>
+        <w:t>addSensor</w:t>
+      </w:r>
+      <w:proofErr w:type="spellEnd"/>
+      <w:r>
+        <w:t xml:space="preserve"> to have an extra </w:t>
+      </w:r>
+      <w:proofErr w:type="spellStart"/>
+      <w:r>
+        <w:t>int</w:t>
+      </w:r>
+      <w:proofErr w:type="spellEnd"/>
+      <w:r>
+        <w:t xml:space="preserve"> to take interval time for setting up a new sensor in both Server and </w:t>
+      </w:r>
+      <w:proofErr w:type="spellStart"/>
+      <w:r>
+        <w:t>FieldStation</w:t>
+      </w:r>
+      <w:proofErr w:type="spellEnd"/>
+      <w:r>
+        <w:t>.</w:t>
       </w:r>
     </w:p>
     <w:p/>
@@ -103,20 +236,57 @@
     </w:p>
     <w:p/>
     <w:p>
-      <w:r>
-        <w:t xml:space="preserve">CreateFieldStation on the server changed to take two strings, one for id and one for name to create the field station. </w:t>
-      </w:r>
-    </w:p>
-    <w:p/>
-    <w:p>
-      <w:r>
-        <w:t>Server AddData now takes another string fieldStationId to get the correct historical data.</w:t>
-      </w:r>
-    </w:p>
-    <w:p/>
-    <w:p>
-      <w:r>
-        <w:t>Added getSensor to setOfSensors so we can get the sensor that we need to remove.</w:t>
+      <w:proofErr w:type="spellStart"/>
+      <w:r>
+        <w:t>CreateFieldStation</w:t>
+      </w:r>
+      <w:proofErr w:type="spellEnd"/>
+      <w:r>
+        <w:t xml:space="preserve"> on the server changed to take two strings, one for id and one for name to create the field station. </w:t>
+      </w:r>
+    </w:p>
+    <w:p/>
+    <w:p>
+      <w:r>
+        <w:t xml:space="preserve">Server </w:t>
+      </w:r>
+      <w:proofErr w:type="spellStart"/>
+      <w:r>
+        <w:t>AddData</w:t>
+      </w:r>
+      <w:proofErr w:type="spellEnd"/>
+      <w:r>
+        <w:t xml:space="preserve"> now takes another string </w:t>
+      </w:r>
+      <w:proofErr w:type="spellStart"/>
+      <w:r>
+        <w:t>fieldStationId</w:t>
+      </w:r>
+      <w:proofErr w:type="spellEnd"/>
+      <w:r>
+        <w:t xml:space="preserve"> to get the correct historical data.</w:t>
+      </w:r>
+    </w:p>
+    <w:p/>
+    <w:p>
+      <w:r>
+        <w:t xml:space="preserve">Added </w:t>
+      </w:r>
+      <w:proofErr w:type="spellStart"/>
+      <w:r>
+        <w:t>getSensor</w:t>
+      </w:r>
+      <w:proofErr w:type="spellEnd"/>
+      <w:r>
+        <w:t xml:space="preserve"> to </w:t>
+      </w:r>
+      <w:proofErr w:type="spellStart"/>
+      <w:r>
+        <w:t>setOfSensors</w:t>
+      </w:r>
+      <w:proofErr w:type="spellEnd"/>
+      <w:r>
+        <w:t xml:space="preserve"> so we can get the sensor that we need to remove.</w:t>
       </w:r>
     </w:p>
     <w:p/>
@@ -153,22 +323,140 @@
     </w:p>
     <w:p>
       <w:r>
-        <w:t>Added displayManagerScreen to user interface to load the screen after login</w:t>
-      </w:r>
-    </w:p>
-    <w:p/>
-    <w:p/>
-    <w:p>
-      <w:r>
-        <w:t>On the repot page, the original Gui shows ‘Sensor type’ being displayed in the table. However as the user is selecting the type from the drop down all the sensors displayed would be the same type anyway so no need to display the type unnecessarily.</w:t>
-      </w:r>
+        <w:t xml:space="preserve">Added </w:t>
+      </w:r>
+      <w:proofErr w:type="spellStart"/>
+      <w:r>
+        <w:t>displayManagerScreen</w:t>
+      </w:r>
+      <w:proofErr w:type="spellEnd"/>
+      <w:r>
+        <w:t xml:space="preserve"> to user interface to load the screen after login</w:t>
+      </w:r>
+    </w:p>
+    <w:p/>
+    <w:p/>
+    <w:p>
+      <w:r>
+        <w:t xml:space="preserve">On the repot page, the original </w:t>
+      </w:r>
+      <w:proofErr w:type="spellStart"/>
+      <w:proofErr w:type="gramStart"/>
+      <w:r>
+        <w:t>Gui</w:t>
+      </w:r>
+      <w:proofErr w:type="spellEnd"/>
+      <w:proofErr w:type="gramEnd"/>
+      <w:r>
+        <w:t xml:space="preserve"> shows ‘Sensor type’ being displayed in the table. However as the user is selecting the type from the drop down all the sensors displayed would be the same type anyway so no need to display the type unnecessarily.  </w:t>
+      </w:r>
+    </w:p>
+    <w:p/>
+    <w:p>
+      <w:pPr>
+        <w:rPr>
+          <w:b/>
+        </w:rPr>
+      </w:pPr>
+      <w:r>
+        <w:t xml:space="preserve">Changed </w:t>
+      </w:r>
+      <w:r>
+        <w:rPr>
+          <w:b/>
+        </w:rPr>
+        <w:t>“</w:t>
+      </w:r>
+      <w:r>
+        <w:rPr>
+          <w:b/>
+        </w:rPr>
+        <w:t>private M</w:t>
+      </w:r>
+      <w:r>
+        <w:rPr>
+          <w:b/>
+        </w:rPr>
+        <w:t xml:space="preserve">ap&lt;String, </w:t>
+      </w:r>
+      <w:proofErr w:type="spellStart"/>
+      <w:r>
+        <w:rPr>
+          <w:b/>
+        </w:rPr>
+        <w:t>HistoricalData</w:t>
+      </w:r>
+      <w:proofErr w:type="spellEnd"/>
+      <w:r>
+        <w:rPr>
+          <w:b/>
+        </w:rPr>
+        <w:t>&gt; data”</w:t>
+      </w:r>
+      <w:r>
+        <w:t xml:space="preserve"> in the server to </w:t>
+      </w:r>
+      <w:r>
+        <w:rPr>
+          <w:b/>
+        </w:rPr>
+        <w:t>“</w:t>
+      </w:r>
+      <w:r>
+        <w:rPr>
+          <w:b/>
+        </w:rPr>
+        <w:t>private M</w:t>
+      </w:r>
+      <w:r>
+        <w:rPr>
+          <w:b/>
+        </w:rPr>
+        <w:t xml:space="preserve">ap&lt;String, </w:t>
+      </w:r>
+      <w:r>
+        <w:rPr>
+          <w:b/>
+        </w:rPr>
+        <w:t xml:space="preserve">Map&lt;String, </w:t>
+      </w:r>
+      <w:proofErr w:type="spellStart"/>
+      <w:r>
+        <w:rPr>
+          <w:b/>
+        </w:rPr>
+        <w:t>HistoricalData</w:t>
+      </w:r>
+      <w:proofErr w:type="spellEnd"/>
+      <w:r>
+        <w:rPr>
+          <w:b/>
+        </w:rPr>
+        <w:t>&gt;</w:t>
+      </w:r>
+      <w:r>
+        <w:rPr>
+          <w:b/>
+        </w:rPr>
+        <w:t>&gt; data”</w:t>
+      </w:r>
+      <w:r>
+        <w:rPr>
+          <w:b/>
+        </w:rPr>
+        <w:t>.</w:t>
+      </w:r>
+    </w:p>
+    <w:p>
+      <w:r>
+        <w:t xml:space="preserve">The first string if for the field station id and the second is the sensor id. </w:t>
+      </w:r>
+    </w:p>
+    <w:p/>
+    <w:p>
       <w:bookmarkStart w:id="0" w:name="_GoBack"/>
       <w:bookmarkEnd w:id="0"/>
-      <w:r>
-        <w:t xml:space="preserve">  </w:t>
-      </w:r>
-    </w:p>
-    <w:p/>
+    </w:p>
     <w:sectPr>
       <w:pgSz w:w="11906" w:h="16838"/>
       <w:pgMar w:top="1440" w:right="1440" w:bottom="1440" w:left="1440" w:header="708" w:footer="708" w:gutter="0"/>

</xml_diff>

<commit_message>
Added first draft of critical reflection, probs need to go over as a group as im still unsure as to what they are looking for. (Though only worth 5 marks / 50)
</commit_message>
<xml_diff>
--- a/Notes.docx
+++ b/Notes.docx
@@ -290,10 +290,6 @@
       </w:r>
     </w:p>
     <w:p/>
-    <w:p/>
-    <w:p/>
-    <w:p/>
-    <w:p/>
     <w:p>
       <w:pPr>
         <w:rPr>
@@ -304,7 +300,6 @@
         <w:rPr>
           <w:strike/>
         </w:rPr>
-        <w:lastRenderedPageBreak/>
         <w:t>Login doesn’t load the field stations any more. The login will set the current user and then navigate to the next screen, where the field stations will be re</w:t>
       </w:r>
       <w:r>
@@ -365,98 +360,65 @@
         <w:rPr>
           <w:b/>
         </w:rPr>
-        <w:t>“</w:t>
-      </w:r>
+        <w:t xml:space="preserve">“private Map&lt;String, </w:t>
+      </w:r>
+      <w:proofErr w:type="spellStart"/>
       <w:r>
         <w:rPr>
           <w:b/>
         </w:rPr>
-        <w:t>private M</w:t>
-      </w:r>
+        <w:t>HistoricalData</w:t>
+      </w:r>
+      <w:proofErr w:type="spellEnd"/>
       <w:r>
         <w:rPr>
           <w:b/>
         </w:rPr>
-        <w:t xml:space="preserve">ap&lt;String, </w:t>
-      </w:r>
-      <w:proofErr w:type="spellStart"/>
+        <w:t>&gt; data”</w:t>
+      </w:r>
+      <w:r>
+        <w:t xml:space="preserve"> in the server to </w:t>
+      </w:r>
       <w:r>
         <w:rPr>
           <w:b/>
         </w:rPr>
-        <w:t>HistoricalData</w:t>
-      </w:r>
-      <w:proofErr w:type="spellEnd"/>
-      <w:r>
-        <w:rPr>
-          <w:b/>
-        </w:rPr>
-        <w:t>&gt; data”</w:t>
-      </w:r>
-      <w:r>
-        <w:t xml:space="preserve"> in the server to </w:t>
-      </w:r>
-      <w:r>
-        <w:rPr>
-          <w:b/>
-        </w:rPr>
-        <w:t>“</w:t>
-      </w:r>
-      <w:r>
-        <w:rPr>
-          <w:b/>
-        </w:rPr>
-        <w:t>private M</w:t>
-      </w:r>
-      <w:r>
-        <w:rPr>
-          <w:b/>
-        </w:rPr>
-        <w:t xml:space="preserve">ap&lt;String, </w:t>
-      </w:r>
-      <w:r>
-        <w:rPr>
-          <w:b/>
-        </w:rPr>
-        <w:t xml:space="preserve">Map&lt;String, </w:t>
-      </w:r>
-      <w:proofErr w:type="spellStart"/>
-      <w:r>
-        <w:rPr>
-          <w:b/>
-        </w:rPr>
-        <w:t>HistoricalData</w:t>
-      </w:r>
-      <w:proofErr w:type="spellEnd"/>
-      <w:r>
-        <w:rPr>
-          <w:b/>
-        </w:rPr>
-        <w:t>&gt;</w:t>
-      </w:r>
-      <w:r>
-        <w:rPr>
-          <w:b/>
-        </w:rPr>
-        <w:t>&gt; data”</w:t>
-      </w:r>
-      <w:r>
-        <w:rPr>
-          <w:b/>
-        </w:rPr>
-        <w:t>.</w:t>
-      </w:r>
-    </w:p>
-    <w:p>
-      <w:r>
-        <w:t xml:space="preserve">The first string if for the field station id and the second is the sensor id. </w:t>
-      </w:r>
-    </w:p>
-    <w:p/>
-    <w:p>
+        <w:t>“private M</w:t>
+      </w:r>
       <w:bookmarkStart w:id="0" w:name="_GoBack"/>
       <w:bookmarkEnd w:id="0"/>
-    </w:p>
+      <w:r>
+        <w:rPr>
+          <w:b/>
+        </w:rPr>
+        <w:t xml:space="preserve">ap&lt;String, Map&lt;String, </w:t>
+      </w:r>
+      <w:r>
+        <w:rPr>
+          <w:b/>
+        </w:rPr>
+        <w:t>Map&lt;String, Historical</w:t>
+      </w:r>
+      <w:r>
+        <w:rPr>
+          <w:b/>
+        </w:rPr>
+        <w:t>&gt;&gt; data”</w:t>
+      </w:r>
+      <w:r>
+        <w:rPr>
+          <w:b/>
+        </w:rPr>
+        <w:t>.</w:t>
+      </w:r>
+    </w:p>
+    <w:p>
+      <w:r>
+        <w:t xml:space="preserve">The first string if for the field station id and the second is the sensor id. </w:t>
+      </w:r>
+    </w:p>
+    <w:p/>
+    <w:p/>
     <w:sectPr>
       <w:pgSz w:w="11906" w:h="16838"/>
       <w:pgMar w:top="1440" w:right="1440" w:bottom="1440" w:left="1440" w:header="708" w:footer="708" w:gutter="0"/>

</xml_diff>

<commit_message>
Checking classes against class diagram
</commit_message>
<xml_diff>
--- a/Notes.docx
+++ b/Notes.docx
@@ -10,388 +10,214 @@
           <w:shd w:val="clear" w:color="auto" w:fill="FAFAFA"/>
         </w:rPr>
       </w:pPr>
-      <w:proofErr w:type="spellStart"/>
       <w:r>
         <w:rPr>
           <w:sz w:val="21"/>
           <w:szCs w:val="21"/>
           <w:shd w:val="clear" w:color="auto" w:fill="FAFAFA"/>
         </w:rPr>
-        <w:t>AddSensor</w:t>
-      </w:r>
-      <w:proofErr w:type="spellEnd"/>
+        <w:t xml:space="preserve">AddSensor - FieldStation </w:t>
+      </w:r>
+      <w:r>
+        <w:rPr>
+          <w:sz w:val="21"/>
+          <w:szCs w:val="21"/>
+        </w:rPr>
+        <w:br/>
+      </w:r>
       <w:r>
         <w:rPr>
           <w:sz w:val="21"/>
           <w:szCs w:val="21"/>
           <w:shd w:val="clear" w:color="auto" w:fill="FAFAFA"/>
         </w:rPr>
-        <w:t xml:space="preserve"> - </w:t>
-      </w:r>
-      <w:proofErr w:type="spellStart"/>
-      <w:r>
+        <w:t>Function takes three strings, however class diagram for sensor is missing units in constructor.</w:t>
+      </w:r>
+    </w:p>
+    <w:p>
+      <w:pPr>
         <w:rPr>
           <w:sz w:val="21"/>
           <w:szCs w:val="21"/>
           <w:shd w:val="clear" w:color="auto" w:fill="FAFAFA"/>
         </w:rPr>
-        <w:t>FieldStation</w:t>
-      </w:r>
-      <w:proofErr w:type="spellEnd"/>
-      <w:r>
-        <w:rPr>
-          <w:sz w:val="21"/>
-          <w:szCs w:val="21"/>
+      </w:pPr>
+    </w:p>
+    <w:p>
+      <w:pPr>
+        <w:pStyle w:val="Heading2"/>
+        <w:rPr>
           <w:shd w:val="clear" w:color="auto" w:fill="FAFAFA"/>
         </w:rPr>
-        <w:t xml:space="preserve"> </w:t>
-      </w:r>
-      <w:r>
-        <w:rPr>
-          <w:sz w:val="21"/>
-          <w:szCs w:val="21"/>
-        </w:rPr>
-        <w:br/>
-      </w:r>
-      <w:r>
-        <w:rPr>
-          <w:sz w:val="21"/>
-          <w:szCs w:val="21"/>
+      </w:pPr>
+      <w:r>
+        <w:rPr>
           <w:shd w:val="clear" w:color="auto" w:fill="FAFAFA"/>
         </w:rPr>
-        <w:t>Function takes three strings, however class diagram for sensor is missing units in constructor.</w:t>
-      </w:r>
-    </w:p>
-    <w:p>
-      <w:pPr>
-        <w:rPr>
-          <w:sz w:val="21"/>
-          <w:szCs w:val="21"/>
-          <w:shd w:val="clear" w:color="auto" w:fill="FAFAFA"/>
-        </w:rPr>
-      </w:pPr>
-    </w:p>
-    <w:p>
-      <w:r>
-        <w:t xml:space="preserve">The </w:t>
-      </w:r>
-      <w:proofErr w:type="spellStart"/>
-      <w:r>
-        <w:t>authenticatUser</w:t>
-      </w:r>
-      <w:proofErr w:type="spellEnd"/>
-      <w:r>
-        <w:t xml:space="preserve"> function in the server returns a vector of </w:t>
-      </w:r>
-      <w:proofErr w:type="spellStart"/>
-      <w:r>
-        <w:t>FieldStations</w:t>
-      </w:r>
-      <w:proofErr w:type="spellEnd"/>
-      <w:r>
-        <w:t xml:space="preserve">. We have changed this to return a Boolean and created another function called </w:t>
-      </w:r>
-      <w:proofErr w:type="spellStart"/>
-      <w:r>
-        <w:t>getUserFieldStations</w:t>
-      </w:r>
-      <w:proofErr w:type="spellEnd"/>
-      <w:r>
-        <w:t xml:space="preserve"> which will get th</w:t>
+        <w:t>Server</w:t>
+      </w:r>
+    </w:p>
+    <w:p>
+      <w:r>
+        <w:t>The authenticatUser function in the server returns a vector of FieldStations. We have changed this to return a Boolean and created another function called getUserFieldStations which will get th</w:t>
       </w:r>
       <w:r>
         <w:t>e field stations for that user.</w:t>
       </w:r>
     </w:p>
-    <w:p/>
-    <w:p>
-      <w:r>
-        <w:t>Add</w:t>
-      </w:r>
-      <w:r>
-        <w:t>ed Vector&lt;</w:t>
-      </w:r>
-      <w:proofErr w:type="spellStart"/>
-      <w:r>
-        <w:t>SensorData</w:t>
-      </w:r>
-      <w:proofErr w:type="spellEnd"/>
-      <w:r>
-        <w:t xml:space="preserve">&gt; to </w:t>
-      </w:r>
-      <w:proofErr w:type="spellStart"/>
-      <w:r>
-        <w:t>HistoricalData</w:t>
-      </w:r>
-      <w:proofErr w:type="spellEnd"/>
-    </w:p>
-    <w:p/>
-    <w:p>
-      <w:r>
-        <w:rPr>
-          <w:strike/>
-        </w:rPr>
-        <w:t xml:space="preserve">Changed </w:t>
-      </w:r>
-      <w:proofErr w:type="spellStart"/>
-      <w:r>
-        <w:rPr>
-          <w:strike/>
-        </w:rPr>
-        <w:t>addData</w:t>
-      </w:r>
-      <w:proofErr w:type="spellEnd"/>
-      <w:r>
-        <w:rPr>
-          <w:strike/>
-        </w:rPr>
-        <w:t xml:space="preserve"> in the server to take a string of </w:t>
-      </w:r>
-      <w:proofErr w:type="spellStart"/>
-      <w:r>
-        <w:rPr>
-          <w:strike/>
-        </w:rPr>
-        <w:t>FieldStationID</w:t>
-      </w:r>
-      <w:proofErr w:type="spellEnd"/>
-      <w:r>
-        <w:rPr>
-          <w:strike/>
-        </w:rPr>
-        <w:t xml:space="preserve"> so that it can be added as the key of the historical data. </w:t>
-      </w:r>
-    </w:p>
-    <w:p/>
-    <w:p>
-      <w:r>
-        <w:t xml:space="preserve">Added </w:t>
-      </w:r>
-      <w:proofErr w:type="spellStart"/>
-      <w:r>
-        <w:t>getID</w:t>
-      </w:r>
-      <w:proofErr w:type="spellEnd"/>
-      <w:r>
-        <w:t xml:space="preserve"> into field station to be able to access the private id</w:t>
-      </w:r>
-      <w:r>
-        <w:t xml:space="preserve"> </w:t>
-      </w:r>
-    </w:p>
-    <w:p>
-      <w:r>
-        <w:t xml:space="preserve">Added </w:t>
-      </w:r>
-      <w:proofErr w:type="spellStart"/>
-      <w:r>
-        <w:t>getID</w:t>
-      </w:r>
-      <w:proofErr w:type="spellEnd"/>
-      <w:r>
-        <w:t xml:space="preserve"> into sensor to be able to access the private id</w:t>
-      </w:r>
-    </w:p>
-    <w:p/>
-    <w:p>
-      <w:r>
-        <w:t xml:space="preserve">Changed </w:t>
-      </w:r>
-      <w:proofErr w:type="spellStart"/>
-      <w:r>
-        <w:t>addSensor</w:t>
-      </w:r>
-      <w:proofErr w:type="spellEnd"/>
-      <w:r>
-        <w:t xml:space="preserve"> to have an extra </w:t>
-      </w:r>
-      <w:proofErr w:type="spellStart"/>
-      <w:r>
-        <w:t>int</w:t>
-      </w:r>
-      <w:proofErr w:type="spellEnd"/>
-      <w:r>
-        <w:t xml:space="preserve"> to take interval time for setting up a new sensor in both Server and </w:t>
-      </w:r>
-      <w:proofErr w:type="spellStart"/>
-      <w:r>
-        <w:t>FieldStation</w:t>
-      </w:r>
-      <w:proofErr w:type="spellEnd"/>
-      <w:r>
-        <w:t>.</w:t>
-      </w:r>
-    </w:p>
-    <w:p/>
-    <w:p>
-      <w:r>
-        <w:t>Added units into Sensor.</w:t>
-      </w:r>
-    </w:p>
-    <w:p/>
-    <w:p>
-      <w:r>
-        <w:t>Changes vector&lt;Sensor&gt; to set of sensors within the field station.</w:t>
-      </w:r>
-    </w:p>
-    <w:p/>
-    <w:p>
-      <w:proofErr w:type="spellStart"/>
-      <w:r>
-        <w:t>CreateFieldStation</w:t>
-      </w:r>
-      <w:proofErr w:type="spellEnd"/>
-      <w:r>
-        <w:t xml:space="preserve"> on the server changed to take two strings, one for id and one for name to create the field station. </w:t>
-      </w:r>
-    </w:p>
-    <w:p/>
-    <w:p>
-      <w:r>
-        <w:t xml:space="preserve">Server </w:t>
-      </w:r>
-      <w:proofErr w:type="spellStart"/>
-      <w:r>
-        <w:t>AddData</w:t>
-      </w:r>
-      <w:proofErr w:type="spellEnd"/>
-      <w:r>
-        <w:t xml:space="preserve"> now takes another string </w:t>
-      </w:r>
-      <w:proofErr w:type="spellStart"/>
-      <w:r>
-        <w:t>fieldStationId</w:t>
-      </w:r>
-      <w:proofErr w:type="spellEnd"/>
-      <w:r>
-        <w:t xml:space="preserve"> to get the correct historical data.</w:t>
-      </w:r>
-    </w:p>
-    <w:p/>
-    <w:p>
-      <w:r>
-        <w:t xml:space="preserve">Added </w:t>
-      </w:r>
-      <w:proofErr w:type="spellStart"/>
-      <w:r>
-        <w:t>getSensor</w:t>
-      </w:r>
-      <w:proofErr w:type="spellEnd"/>
-      <w:r>
-        <w:t xml:space="preserve"> to </w:t>
-      </w:r>
-      <w:proofErr w:type="spellStart"/>
-      <w:r>
-        <w:t>setOfSensors</w:t>
-      </w:r>
-      <w:proofErr w:type="spellEnd"/>
-      <w:r>
-        <w:t xml:space="preserve"> so we can get the sensor that we need to remove.</w:t>
-      </w:r>
-    </w:p>
-    <w:p/>
-    <w:p>
-      <w:pPr>
-        <w:rPr>
-          <w:strike/>
-        </w:rPr>
-      </w:pPr>
-      <w:r>
-        <w:rPr>
-          <w:strike/>
-        </w:rPr>
-        <w:t>Login doesn’t load the field stations any more. The login will set the current user and then navigate to the next screen, where the field stations will be re</w:t>
-      </w:r>
-      <w:r>
-        <w:rPr>
-          <w:strike/>
-        </w:rPr>
-        <w:t xml:space="preserve">trieved from the current user. </w:t>
-      </w:r>
-    </w:p>
-    <w:p>
-      <w:pPr>
-        <w:rPr>
-          <w:strike/>
-        </w:rPr>
-      </w:pPr>
-    </w:p>
-    <w:p>
-      <w:r>
-        <w:t xml:space="preserve">Added </w:t>
-      </w:r>
-      <w:proofErr w:type="spellStart"/>
-      <w:r>
-        <w:t>displayManagerScreen</w:t>
-      </w:r>
-      <w:proofErr w:type="spellEnd"/>
-      <w:r>
-        <w:t xml:space="preserve"> to user interface to load the screen after login</w:t>
-      </w:r>
-    </w:p>
-    <w:p/>
-    <w:p/>
-    <w:p>
-      <w:r>
-        <w:t xml:space="preserve">On the repot page, the original </w:t>
-      </w:r>
-      <w:proofErr w:type="spellStart"/>
-      <w:proofErr w:type="gramStart"/>
-      <w:r>
-        <w:t>Gui</w:t>
-      </w:r>
-      <w:proofErr w:type="spellEnd"/>
-      <w:proofErr w:type="gramEnd"/>
-      <w:r>
-        <w:t xml:space="preserve"> shows ‘Sensor type’ being displayed in the table. However as the user is selecting the type from the drop down all the sensors displayed would be the same type anyway so no need to display the type unnecessarily.  </w:t>
-      </w:r>
-    </w:p>
-    <w:p/>
-    <w:p>
-      <w:pPr>
-        <w:rPr>
-          <w:b/>
-        </w:rPr>
-      </w:pPr>
-      <w:r>
-        <w:t xml:space="preserve">Changed </w:t>
-      </w:r>
-      <w:r>
-        <w:rPr>
-          <w:b/>
-        </w:rPr>
-        <w:t xml:space="preserve">“private Map&lt;String, </w:t>
-      </w:r>
-      <w:proofErr w:type="spellStart"/>
-      <w:r>
-        <w:rPr>
-          <w:b/>
-        </w:rPr>
-        <w:t>HistoricalData</w:t>
-      </w:r>
-      <w:proofErr w:type="spellEnd"/>
-      <w:r>
-        <w:rPr>
-          <w:b/>
-        </w:rPr>
-        <w:t>&gt; data”</w:t>
-      </w:r>
-      <w:r>
-        <w:t xml:space="preserve"> in the server to </w:t>
-      </w:r>
-      <w:r>
-        <w:rPr>
-          <w:b/>
-        </w:rPr>
-        <w:t>“private M</w:t>
+    <w:p>
+      <w:r>
+        <w:t>CreateUserAccount takes an int aswell as 2 strings, this int is the userrole</w:t>
+      </w:r>
+    </w:p>
+    <w:p>
+      <w:r>
+        <w:t>CreateFieldStation takes 2 strings, Id and Name</w:t>
+      </w:r>
+    </w:p>
+    <w:p>
+      <w:r>
+        <w:t>Added RemoveFieldStation</w:t>
+      </w:r>
+    </w:p>
+    <w:p>
+      <w:r>
+        <w:t>Added RemoveSensor</w:t>
       </w:r>
       <w:bookmarkStart w:id="0" w:name="_GoBack"/>
       <w:bookmarkEnd w:id="0"/>
-      <w:r>
+    </w:p>
+    <w:p/>
+    <w:p>
+      <w:r>
+        <w:t>Add</w:t>
+      </w:r>
+      <w:r>
+        <w:t>ed Vector&lt;SensorData&gt; to HistoricalData</w:t>
+      </w:r>
+    </w:p>
+    <w:p/>
+    <w:p>
+      <w:r>
+        <w:rPr>
+          <w:strike/>
+        </w:rPr>
+        <w:t xml:space="preserve">Changed addData in the server to take a string of FieldStationID so that it can be added as the key of the historical data. </w:t>
+      </w:r>
+    </w:p>
+    <w:p/>
+    <w:p>
+      <w:r>
+        <w:t>Added getID into field station to be able to access the private id</w:t>
+      </w:r>
+      <w:r>
+        <w:t xml:space="preserve"> </w:t>
+      </w:r>
+    </w:p>
+    <w:p>
+      <w:r>
+        <w:t>Added getID into sensor to be able to access the private id</w:t>
+      </w:r>
+    </w:p>
+    <w:p/>
+    <w:p>
+      <w:r>
+        <w:t>Changed addSensor to have an extra int to take interval time for setting up a new sensor in both Server and FieldStation.</w:t>
+      </w:r>
+    </w:p>
+    <w:p/>
+    <w:p>
+      <w:r>
+        <w:t>Added units into Sensor.</w:t>
+      </w:r>
+    </w:p>
+    <w:p/>
+    <w:p>
+      <w:r>
+        <w:t>Changes vector&lt;Sensor&gt; to set of sensors within the field station.</w:t>
+      </w:r>
+    </w:p>
+    <w:p/>
+    <w:p>
+      <w:r>
+        <w:t xml:space="preserve">CreateFieldStation on the server changed to take two strings, one for id and one for name to create the field station. </w:t>
+      </w:r>
+    </w:p>
+    <w:p/>
+    <w:p>
+      <w:r>
+        <w:t>Server AddData now takes another string fieldStationId to get the correct historical data.</w:t>
+      </w:r>
+    </w:p>
+    <w:p/>
+    <w:p>
+      <w:r>
+        <w:t>Added getSensor to setOfSensors so we can get the sensor that we need to remove.</w:t>
+      </w:r>
+    </w:p>
+    <w:p/>
+    <w:p>
+      <w:pPr>
+        <w:rPr>
+          <w:strike/>
+        </w:rPr>
+      </w:pPr>
+      <w:r>
+        <w:rPr>
+          <w:strike/>
+        </w:rPr>
+        <w:t>Login doesn’t load the field stations any more. The login will set the current user and then navigate to the next screen, where the field stations will be re</w:t>
+      </w:r>
+      <w:r>
+        <w:rPr>
+          <w:strike/>
+        </w:rPr>
+        <w:t xml:space="preserve">trieved from the current user. </w:t>
+      </w:r>
+    </w:p>
+    <w:p>
+      <w:pPr>
+        <w:rPr>
+          <w:strike/>
+        </w:rPr>
+      </w:pPr>
+    </w:p>
+    <w:p>
+      <w:r>
+        <w:t>Added displayManagerScreen to user interface to load the screen after login</w:t>
+      </w:r>
+    </w:p>
+    <w:p/>
+    <w:p/>
+    <w:p>
+      <w:r>
+        <w:t xml:space="preserve">On the repot page, the original Gui shows ‘Sensor type’ being displayed in the table. However as the user is selecting the type from the drop down all the sensors displayed would be the same type anyway so no need to display the type unnecessarily.  </w:t>
+      </w:r>
+    </w:p>
+    <w:p/>
+    <w:p>
+      <w:pPr>
         <w:rPr>
           <w:b/>
         </w:rPr>
-        <w:t xml:space="preserve">ap&lt;String, Map&lt;String, </w:t>
+      </w:pPr>
+      <w:r>
+        <w:t xml:space="preserve">Changed </w:t>
+      </w:r>
+      <w:r>
+        <w:rPr>
+          <w:b/>
+        </w:rPr>
+        <w:t>“private Map&lt;String, HistoricalData&gt; data”</w:t>
+      </w:r>
+      <w:r>
+        <w:t xml:space="preserve"> in the server to </w:t>
+      </w:r>
+      <w:r>
+        <w:rPr>
+          <w:b/>
+        </w:rPr>
+        <w:t xml:space="preserve">“private Map&lt;String, Map&lt;String, </w:t>
       </w:r>
       <w:r>
         <w:rPr>
@@ -823,6 +649,28 @@
     <w:name w:val="Normal"/>
     <w:qFormat/>
   </w:style>
+  <w:style w:type="paragraph" w:styleId="Heading2">
+    <w:name w:val="heading 2"/>
+    <w:basedOn w:val="Normal"/>
+    <w:next w:val="Normal"/>
+    <w:link w:val="Heading2Char"/>
+    <w:uiPriority w:val="9"/>
+    <w:unhideWhenUsed/>
+    <w:qFormat/>
+    <w:rsid w:val="008223BC"/>
+    <w:pPr>
+      <w:keepNext/>
+      <w:keepLines/>
+      <w:spacing w:before="40" w:after="0"/>
+      <w:outlineLvl w:val="1"/>
+    </w:pPr>
+    <w:rPr>
+      <w:rFonts w:asciiTheme="majorHAnsi" w:eastAsiaTheme="majorEastAsia" w:hAnsiTheme="majorHAnsi" w:cstheme="majorBidi"/>
+      <w:color w:val="2E74B5" w:themeColor="accent1" w:themeShade="BF"/>
+      <w:sz w:val="26"/>
+      <w:szCs w:val="26"/>
+    </w:rPr>
+  </w:style>
   <w:style w:type="character" w:default="1" w:styleId="DefaultParagraphFont">
     <w:name w:val="Default Paragraph Font"/>
     <w:uiPriority w:val="1"/>
@@ -849,6 +697,19 @@
     <w:uiPriority w:val="99"/>
     <w:semiHidden/>
     <w:unhideWhenUsed/>
+  </w:style>
+  <w:style w:type="character" w:customStyle="1" w:styleId="Heading2Char">
+    <w:name w:val="Heading 2 Char"/>
+    <w:basedOn w:val="DefaultParagraphFont"/>
+    <w:link w:val="Heading2"/>
+    <w:uiPriority w:val="9"/>
+    <w:rsid w:val="008223BC"/>
+    <w:rPr>
+      <w:rFonts w:asciiTheme="majorHAnsi" w:eastAsiaTheme="majorEastAsia" w:hAnsiTheme="majorHAnsi" w:cstheme="majorBidi"/>
+      <w:color w:val="2E74B5" w:themeColor="accent1" w:themeShade="BF"/>
+      <w:sz w:val="26"/>
+      <w:szCs w:val="26"/>
+    </w:rPr>
   </w:style>
 </w:styles>
 </file>

</xml_diff>